<commit_message>
Progress File regarding the course
</commit_message>
<xml_diff>
--- a/Progress_File_BSEF18A007.docx
+++ b/Progress_File_BSEF18A007.docx
@@ -683,10 +683,7 @@
         </w:rPr>
       </w:pPr>
       <w:r>
-        <w:t>Then I just created a new Repository by clicking on the “+” button near the profile.</w:t>
-      </w:r>
-      <w:r>
-        <w:t xml:space="preserve"> Then I named it as “MC_Progress_BSEF18A007”.</w:t>
+        <w:t>Then I just created a new Repository by clicking on the “+” button near the profile. Then I named it as “MC_Progress_BSEF18A007”.</w:t>
       </w:r>
       <w:r>
         <w:rPr>
@@ -843,21 +840,17 @@
         <w:ind w:left="1440"/>
       </w:pPr>
       <w:r>
-        <w:t xml:space="preserve">Then in order to convert my local repository into the central repository I am going to use “Git </w:t>
-      </w:r>
-      <w:proofErr w:type="gramStart"/>
-      <w:r>
-        <w:t>Clone ”</w:t>
-      </w:r>
-      <w:proofErr w:type="gramEnd"/>
-      <w:r>
-        <w:t xml:space="preserve"> command with addition of the previous link which was provided by the git repository.</w:t>
+        <w:t>Then in order to convert my local repository into the central repository I am going to use “Git Clone ” command with addition of the previous link which was provided by the git repository.</w:t>
       </w:r>
     </w:p>
     <w:p>
       <w:pPr>
         <w:pStyle w:val="ListParagraph"/>
         <w:ind w:left="1440"/>
+        <w:rPr>
+          <w:b/>
+          <w:bCs/>
+        </w:rPr>
       </w:pPr>
       <w:r>
         <w:rPr>
@@ -898,6 +891,162 @@
             </a:graphic>
           </wp:inline>
         </w:drawing>
+      </w:r>
+    </w:p>
+    <w:p>
+      <w:pPr>
+        <w:rPr>
+          <w:b/>
+          <w:bCs/>
+        </w:rPr>
+      </w:pPr>
+    </w:p>
+    <w:p>
+      <w:pPr>
+        <w:pStyle w:val="ListParagraph"/>
+        <w:numPr>
+          <w:ilvl w:val="0"/>
+          <w:numId w:val="1"/>
+        </w:numPr>
+        <w:rPr>
+          <w:b/>
+          <w:bCs/>
+        </w:rPr>
+      </w:pPr>
+      <w:r>
+        <w:rPr>
+          <w:b/>
+          <w:bCs/>
+        </w:rPr>
+        <w:t>Git Add</w:t>
+      </w:r>
+    </w:p>
+    <w:p>
+      <w:pPr>
+        <w:pStyle w:val="ListParagraph"/>
+        <w:ind w:left="1440"/>
+        <w:rPr>
+          <w:noProof/>
+        </w:rPr>
+      </w:pPr>
+      <w:r>
+        <w:t>Then I created an MS Word file named as “</w:t>
+      </w:r>
+      <w:r>
+        <w:t>Progress_File_BSEF18A007</w:t>
+      </w:r>
+      <w:r>
+        <w:t>”.</w:t>
+      </w:r>
+      <w:r>
+        <w:rPr>
+          <w:noProof/>
+        </w:rPr>
+        <w:t xml:space="preserve"> </w:t>
+      </w:r>
+      <w:r>
+        <w:rPr>
+          <w:noProof/>
+        </w:rPr>
+        <w:drawing>
+          <wp:inline distT="0" distB="0" distL="0" distR="0" wp14:anchorId="0A3B9E45" wp14:editId="748E9E8E">
+            <wp:extent cx="5943600" cy="782955"/>
+            <wp:effectExtent l="0" t="0" r="0" b="0"/>
+            <wp:docPr id="6" name="Picture 6"/>
+            <wp:cNvGraphicFramePr>
+              <a:graphicFrameLocks xmlns:a="http://schemas.openxmlformats.org/drawingml/2006/main" noChangeAspect="1"/>
+            </wp:cNvGraphicFramePr>
+            <a:graphic xmlns:a="http://schemas.openxmlformats.org/drawingml/2006/main">
+              <a:graphicData uri="http://schemas.openxmlformats.org/drawingml/2006/picture">
+                <pic:pic xmlns:pic="http://schemas.openxmlformats.org/drawingml/2006/picture">
+                  <pic:nvPicPr>
+                    <pic:cNvPr id="1" name=""/>
+                    <pic:cNvPicPr/>
+                  </pic:nvPicPr>
+                  <pic:blipFill>
+                    <a:blip r:embed="rId12"/>
+                    <a:stretch>
+                      <a:fillRect/>
+                    </a:stretch>
+                  </pic:blipFill>
+                  <pic:spPr>
+                    <a:xfrm>
+                      <a:off x="0" y="0"/>
+                      <a:ext cx="5943600" cy="782955"/>
+                    </a:xfrm>
+                    <a:prstGeom prst="rect">
+                      <a:avLst/>
+                    </a:prstGeom>
+                  </pic:spPr>
+                </pic:pic>
+              </a:graphicData>
+            </a:graphic>
+          </wp:inline>
+        </w:drawing>
+      </w:r>
+    </w:p>
+    <w:p>
+      <w:pPr>
+        <w:pStyle w:val="ListParagraph"/>
+        <w:ind w:left="1440"/>
+        <w:rPr>
+          <w:noProof/>
+        </w:rPr>
+      </w:pPr>
+    </w:p>
+    <w:p>
+      <w:pPr>
+        <w:pStyle w:val="ListParagraph"/>
+        <w:ind w:left="1440"/>
+        <w:rPr>
+          <w:noProof/>
+        </w:rPr>
+      </w:pPr>
+      <w:r>
+        <w:rPr>
+          <w:noProof/>
+        </w:rPr>
+        <w:t>The Purpose of this file is to upload the content we studied so far as per the task was concerned.</w:t>
+      </w:r>
+    </w:p>
+    <w:p>
+      <w:pPr>
+        <w:pStyle w:val="ListParagraph"/>
+        <w:ind w:left="1440"/>
+        <w:rPr>
+          <w:noProof/>
+        </w:rPr>
+      </w:pPr>
+      <w:r>
+        <w:rPr>
+          <w:noProof/>
+        </w:rPr>
+        <w:t xml:space="preserve">Then I ran “git add </w:t>
+      </w:r>
+      <w:r>
+        <w:t>Progress_File_BSEF18A007</w:t>
+      </w:r>
+      <w:r>
+        <w:t>.docx</w:t>
+      </w:r>
+      <w:r>
+        <w:rPr>
+          <w:noProof/>
+        </w:rPr>
+        <w:t>” command to upload this file to my local repository.</w:t>
+      </w:r>
+      <w:r>
+        <w:rPr>
+          <w:noProof/>
+        </w:rPr>
+        <w:br/>
+      </w:r>
+      <w:r>
+        <w:rPr>
+          <w:b/>
+          <w:bCs/>
+        </w:rPr>
+        <w:br/>
       </w:r>
     </w:p>
     <w:p>

</xml_diff>

<commit_message>
Andoroid work is also done
</commit_message>
<xml_diff>
--- a/Progress_File_BSEF18A007.docx
+++ b/Progress_File_BSEF18A007.docx
@@ -19,33 +19,6 @@
           <w:szCs w:val="28"/>
         </w:rPr>
       </w:pPr>
-    </w:p>
-    <w:p>
-      <w:pPr>
-        <w:shd w:val="clear" w:color="auto" w:fill="FFFFFF"/>
-        <w:tabs>
-          <w:tab w:val="left" w:pos="3675"/>
-        </w:tabs>
-        <w:spacing w:after="0" w:line="240" w:lineRule="auto"/>
-        <w:jc w:val="center"/>
-        <w:textAlignment w:val="baseline"/>
-        <w:outlineLvl w:val="0"/>
-        <w:rPr>
-          <w:rFonts w:ascii="Times New Roman" w:hAnsi="Times New Roman" w:cs="Times New Roman"/>
-          <w:b/>
-          <w:sz w:val="28"/>
-          <w:szCs w:val="28"/>
-        </w:rPr>
-      </w:pPr>
-      <w:r>
-        <w:rPr>
-          <w:rFonts w:ascii="Times New Roman" w:hAnsi="Times New Roman" w:cs="Times New Roman"/>
-          <w:b/>
-          <w:sz w:val="28"/>
-          <w:szCs w:val="28"/>
-        </w:rPr>
-        <w:t>Assignment of Psychology</w:t>
-      </w:r>
     </w:p>
     <w:p>
       <w:pPr>
@@ -1673,13 +1646,8 @@
         <w:ind w:left="1440"/>
       </w:pPr>
       <w:r>
-        <w:t xml:space="preserve">In order to view your file content online you can visit your git hub repository online on git hub </w:t>
-      </w:r>
-      <w:proofErr w:type="spellStart"/>
-      <w:r>
-        <w:t>webisite</w:t>
-      </w:r>
-      <w:proofErr w:type="spellEnd"/>
+        <w:t>In order to view your file content online you can visit your git hub repository online on git hub webisite</w:t>
+      </w:r>
     </w:p>
     <w:p>
       <w:pPr>
@@ -2938,15 +2906,7 @@
         <w:ind w:left="2160"/>
       </w:pPr>
       <w:r>
-        <w:t xml:space="preserve">Now in order to merge those branches we can use “git merge </w:t>
-      </w:r>
-      <w:proofErr w:type="spellStart"/>
-      <w:r>
-        <w:t>branchname</w:t>
-      </w:r>
-      <w:proofErr w:type="spellEnd"/>
-      <w:r>
-        <w:t>” command</w:t>
+        <w:t>Now in order to merge those branches we can use “git merge branchname” command</w:t>
       </w:r>
       <w:r>
         <w:rPr>
@@ -3043,9 +3003,241 @@
     </w:p>
     <w:p>
       <w:pPr>
-        <w:pStyle w:val="ListParagraph"/>
-        <w:ind w:left="2160"/>
-      </w:pPr>
+        <w:jc w:val="center"/>
+        <w:rPr>
+          <w:b/>
+          <w:bCs/>
+          <w:sz w:val="96"/>
+          <w:szCs w:val="96"/>
+        </w:rPr>
+      </w:pPr>
+      <w:r>
+        <w:rPr>
+          <w:b/>
+          <w:bCs/>
+          <w:sz w:val="96"/>
+          <w:szCs w:val="96"/>
+        </w:rPr>
+        <w:lastRenderedPageBreak/>
+        <w:t>Android Project</w:t>
+      </w:r>
+    </w:p>
+    <w:p>
+      <w:pPr>
+        <w:pStyle w:val="ListParagraph"/>
+        <w:numPr>
+          <w:ilvl w:val="0"/>
+          <w:numId w:val="3"/>
+        </w:numPr>
+        <w:rPr>
+          <w:b/>
+          <w:bCs/>
+        </w:rPr>
+      </w:pPr>
+      <w:r>
+        <w:rPr>
+          <w:b/>
+          <w:bCs/>
+        </w:rPr>
+        <w:t>First Attempt</w:t>
+      </w:r>
+    </w:p>
+    <w:p>
+      <w:pPr>
+        <w:pStyle w:val="ListParagraph"/>
+        <w:ind w:left="1440"/>
+      </w:pPr>
+      <w:r>
+        <w:rPr>
+          <w:noProof/>
+        </w:rPr>
+        <w:drawing>
+          <wp:inline distT="0" distB="0" distL="0" distR="0" wp14:anchorId="638A615E" wp14:editId="4EC64B1C">
+            <wp:extent cx="2295525" cy="3981450"/>
+            <wp:effectExtent l="0" t="0" r="9525" b="0"/>
+            <wp:docPr id="32" name="Picture 32"/>
+            <wp:cNvGraphicFramePr>
+              <a:graphicFrameLocks xmlns:a="http://schemas.openxmlformats.org/drawingml/2006/main" noChangeAspect="1"/>
+            </wp:cNvGraphicFramePr>
+            <a:graphic xmlns:a="http://schemas.openxmlformats.org/drawingml/2006/main">
+              <a:graphicData uri="http://schemas.openxmlformats.org/drawingml/2006/picture">
+                <pic:pic xmlns:pic="http://schemas.openxmlformats.org/drawingml/2006/picture">
+                  <pic:nvPicPr>
+                    <pic:cNvPr id="1" name=""/>
+                    <pic:cNvPicPr/>
+                  </pic:nvPicPr>
+                  <pic:blipFill>
+                    <a:blip r:embed="rId38"/>
+                    <a:stretch>
+                      <a:fillRect/>
+                    </a:stretch>
+                  </pic:blipFill>
+                  <pic:spPr>
+                    <a:xfrm>
+                      <a:off x="0" y="0"/>
+                      <a:ext cx="2295525" cy="3981450"/>
+                    </a:xfrm>
+                    <a:prstGeom prst="rect">
+                      <a:avLst/>
+                    </a:prstGeom>
+                  </pic:spPr>
+                </pic:pic>
+              </a:graphicData>
+            </a:graphic>
+          </wp:inline>
+        </w:drawing>
+      </w:r>
+    </w:p>
+    <w:p/>
+    <w:p>
+      <w:pPr>
+        <w:pStyle w:val="ListParagraph"/>
+        <w:numPr>
+          <w:ilvl w:val="0"/>
+          <w:numId w:val="3"/>
+        </w:numPr>
+        <w:rPr>
+          <w:b/>
+          <w:bCs/>
+        </w:rPr>
+      </w:pPr>
+      <w:r>
+        <w:rPr>
+          <w:b/>
+          <w:bCs/>
+        </w:rPr>
+        <w:t>Second Attempt</w:t>
+      </w:r>
+    </w:p>
+    <w:p>
+      <w:pPr>
+        <w:pStyle w:val="ListParagraph"/>
+        <w:ind w:left="1440"/>
+        <w:rPr>
+          <w:b/>
+          <w:bCs/>
+        </w:rPr>
+      </w:pPr>
+      <w:r>
+        <w:rPr>
+          <w:noProof/>
+        </w:rPr>
+        <w:lastRenderedPageBreak/>
+        <w:drawing>
+          <wp:inline distT="0" distB="0" distL="0" distR="0" wp14:anchorId="254317A1" wp14:editId="19EE3C27">
+            <wp:extent cx="2266950" cy="4000500"/>
+            <wp:effectExtent l="0" t="0" r="0" b="0"/>
+            <wp:docPr id="33" name="Picture 33"/>
+            <wp:cNvGraphicFramePr>
+              <a:graphicFrameLocks xmlns:a="http://schemas.openxmlformats.org/drawingml/2006/main" noChangeAspect="1"/>
+            </wp:cNvGraphicFramePr>
+            <a:graphic xmlns:a="http://schemas.openxmlformats.org/drawingml/2006/main">
+              <a:graphicData uri="http://schemas.openxmlformats.org/drawingml/2006/picture">
+                <pic:pic xmlns:pic="http://schemas.openxmlformats.org/drawingml/2006/picture">
+                  <pic:nvPicPr>
+                    <pic:cNvPr id="1" name=""/>
+                    <pic:cNvPicPr/>
+                  </pic:nvPicPr>
+                  <pic:blipFill>
+                    <a:blip r:embed="rId39"/>
+                    <a:stretch>
+                      <a:fillRect/>
+                    </a:stretch>
+                  </pic:blipFill>
+                  <pic:spPr>
+                    <a:xfrm>
+                      <a:off x="0" y="0"/>
+                      <a:ext cx="2266950" cy="4000500"/>
+                    </a:xfrm>
+                    <a:prstGeom prst="rect">
+                      <a:avLst/>
+                    </a:prstGeom>
+                  </pic:spPr>
+                </pic:pic>
+              </a:graphicData>
+            </a:graphic>
+          </wp:inline>
+        </w:drawing>
+      </w:r>
+    </w:p>
+    <w:p>
+      <w:pPr>
+        <w:rPr>
+          <w:b/>
+          <w:bCs/>
+        </w:rPr>
+      </w:pPr>
+    </w:p>
+    <w:p>
+      <w:pPr>
+        <w:pStyle w:val="ListParagraph"/>
+        <w:numPr>
+          <w:ilvl w:val="0"/>
+          <w:numId w:val="3"/>
+        </w:numPr>
+        <w:rPr>
+          <w:b/>
+          <w:bCs/>
+        </w:rPr>
+      </w:pPr>
+      <w:r>
+        <w:rPr>
+          <w:b/>
+          <w:bCs/>
+        </w:rPr>
+        <w:t>Third Attempt</w:t>
+      </w:r>
+    </w:p>
+    <w:p>
+      <w:pPr>
+        <w:pStyle w:val="ListParagraph"/>
+        <w:ind w:left="1440"/>
+        <w:rPr>
+          <w:b/>
+          <w:bCs/>
+        </w:rPr>
+      </w:pPr>
+      <w:r>
+        <w:rPr>
+          <w:noProof/>
+        </w:rPr>
+        <w:lastRenderedPageBreak/>
+        <w:drawing>
+          <wp:inline distT="0" distB="0" distL="0" distR="0" wp14:anchorId="74D5EC51" wp14:editId="4DD7C39B">
+            <wp:extent cx="2466975" cy="4171950"/>
+            <wp:effectExtent l="0" t="0" r="9525" b="0"/>
+            <wp:docPr id="34" name="Picture 34"/>
+            <wp:cNvGraphicFramePr>
+              <a:graphicFrameLocks xmlns:a="http://schemas.openxmlformats.org/drawingml/2006/main" noChangeAspect="1"/>
+            </wp:cNvGraphicFramePr>
+            <a:graphic xmlns:a="http://schemas.openxmlformats.org/drawingml/2006/main">
+              <a:graphicData uri="http://schemas.openxmlformats.org/drawingml/2006/picture">
+                <pic:pic xmlns:pic="http://schemas.openxmlformats.org/drawingml/2006/picture">
+                  <pic:nvPicPr>
+                    <pic:cNvPr id="1" name=""/>
+                    <pic:cNvPicPr/>
+                  </pic:nvPicPr>
+                  <pic:blipFill>
+                    <a:blip r:embed="rId40"/>
+                    <a:stretch>
+                      <a:fillRect/>
+                    </a:stretch>
+                  </pic:blipFill>
+                  <pic:spPr>
+                    <a:xfrm>
+                      <a:off x="0" y="0"/>
+                      <a:ext cx="2466975" cy="4171950"/>
+                    </a:xfrm>
+                    <a:prstGeom prst="rect">
+                      <a:avLst/>
+                    </a:prstGeom>
+                  </pic:spPr>
+                </pic:pic>
+              </a:graphicData>
+            </a:graphic>
+          </wp:inline>
+        </w:drawing>
+      </w:r>
     </w:p>
     <w:p>
       <w:pPr>
@@ -3088,6 +3280,95 @@
 <file path=word/numbering.xml><?xml version="1.0" encoding="utf-8"?>
 <w:numbering xmlns:wpc="http://schemas.microsoft.com/office/word/2010/wordprocessingCanvas" xmlns:cx="http://schemas.microsoft.com/office/drawing/2014/chartex" xmlns:cx1="http://schemas.microsoft.com/office/drawing/2015/9/8/chartex" xmlns:cx2="http://schemas.microsoft.com/office/drawing/2015/10/21/chartex" xmlns:cx3="http://schemas.microsoft.com/office/drawing/2016/5/9/chartex" xmlns:cx4="http://schemas.microsoft.com/office/drawing/2016/5/10/chartex" xmlns:cx5="http://schemas.microsoft.com/office/drawing/2016/5/11/chartex" xmlns:cx6="http://schemas.microsoft.com/office/drawing/2016/5/12/chartex" xmlns:cx7="http://schemas.microsoft.com/office/drawing/2016/5/13/chartex" xmlns:cx8="http://schemas.microsoft.com/office/drawing/2016/5/14/chartex" xmlns:mc="http://schemas.openxmlformats.org/markup-compatibility/2006" xmlns:aink="http://schemas.microsoft.com/office/drawing/2016/ink" xmlns:am3d="http://schemas.microsoft.com/office/drawing/2017/model3d" xmlns:o="urn:schemas-microsoft-com:office:office" xmlns:r="http://schemas.openxmlformats.org/officeDocument/2006/relationships" xmlns:m="http://schemas.openxmlformats.org/officeDocument/2006/math" xmlns:v="urn:schemas-microsoft-com:vml" xmlns:wp14="http://schemas.microsoft.com/office/word/2010/wordprocessingDrawing" xmlns:wp="http://schemas.openxmlformats.org/drawingml/2006/wordprocessingDrawing" xmlns:w10="urn:schemas-microsoft-com:office:word" xmlns:w="http://schemas.openxmlformats.org/wordprocessingml/2006/main" xmlns:w14="http://schemas.microsoft.com/office/word/2010/wordml" xmlns:w15="http://schemas.microsoft.com/office/word/2012/wordml" xmlns:w16cex="http://schemas.microsoft.com/office/word/2018/wordml/cex" xmlns:w16cid="http://schemas.microsoft.com/office/word/2016/wordml/cid" xmlns:w16="http://schemas.microsoft.com/office/word/2018/wordml" xmlns:w16se="http://schemas.microsoft.com/office/word/2015/wordml/symex" xmlns:wpg="http://schemas.microsoft.com/office/word/2010/wordprocessingGroup" xmlns:wpi="http://schemas.microsoft.com/office/word/2010/wordprocessingInk" xmlns:wne="http://schemas.microsoft.com/office/word/2006/wordml" xmlns:wps="http://schemas.microsoft.com/office/word/2010/wordprocessingShape" mc:Ignorable="w14 w15 w16se w16cid w16 w16cex wp14">
   <w:abstractNum w:abstractNumId="0" w15:restartNumberingAfterBreak="0">
+    <w:nsid w:val="4C7C083B"/>
+    <w:multiLevelType w:val="hybridMultilevel"/>
+    <w:tmpl w:val="B560AF92"/>
+    <w:lvl w:ilvl="0" w:tplc="2000000F">
+      <w:start w:val="1"/>
+      <w:numFmt w:val="decimal"/>
+      <w:lvlText w:val="%1."/>
+      <w:lvlJc w:val="left"/>
+      <w:pPr>
+        <w:ind w:left="720" w:hanging="360"/>
+      </w:pPr>
+      <w:rPr>
+        <w:rFonts w:hint="default"/>
+      </w:rPr>
+    </w:lvl>
+    <w:lvl w:ilvl="1" w:tplc="20000019" w:tentative="1">
+      <w:start w:val="1"/>
+      <w:numFmt w:val="lowerLetter"/>
+      <w:lvlText w:val="%2."/>
+      <w:lvlJc w:val="left"/>
+      <w:pPr>
+        <w:ind w:left="1440" w:hanging="360"/>
+      </w:pPr>
+    </w:lvl>
+    <w:lvl w:ilvl="2" w:tplc="2000001B" w:tentative="1">
+      <w:start w:val="1"/>
+      <w:numFmt w:val="lowerRoman"/>
+      <w:lvlText w:val="%3."/>
+      <w:lvlJc w:val="right"/>
+      <w:pPr>
+        <w:ind w:left="2160" w:hanging="180"/>
+      </w:pPr>
+    </w:lvl>
+    <w:lvl w:ilvl="3" w:tplc="2000000F" w:tentative="1">
+      <w:start w:val="1"/>
+      <w:numFmt w:val="decimal"/>
+      <w:lvlText w:val="%4."/>
+      <w:lvlJc w:val="left"/>
+      <w:pPr>
+        <w:ind w:left="2880" w:hanging="360"/>
+      </w:pPr>
+    </w:lvl>
+    <w:lvl w:ilvl="4" w:tplc="20000019" w:tentative="1">
+      <w:start w:val="1"/>
+      <w:numFmt w:val="lowerLetter"/>
+      <w:lvlText w:val="%5."/>
+      <w:lvlJc w:val="left"/>
+      <w:pPr>
+        <w:ind w:left="3600" w:hanging="360"/>
+      </w:pPr>
+    </w:lvl>
+    <w:lvl w:ilvl="5" w:tplc="2000001B" w:tentative="1">
+      <w:start w:val="1"/>
+      <w:numFmt w:val="lowerRoman"/>
+      <w:lvlText w:val="%6."/>
+      <w:lvlJc w:val="right"/>
+      <w:pPr>
+        <w:ind w:left="4320" w:hanging="180"/>
+      </w:pPr>
+    </w:lvl>
+    <w:lvl w:ilvl="6" w:tplc="2000000F" w:tentative="1">
+      <w:start w:val="1"/>
+      <w:numFmt w:val="decimal"/>
+      <w:lvlText w:val="%7."/>
+      <w:lvlJc w:val="left"/>
+      <w:pPr>
+        <w:ind w:left="5040" w:hanging="360"/>
+      </w:pPr>
+    </w:lvl>
+    <w:lvl w:ilvl="7" w:tplc="20000019" w:tentative="1">
+      <w:start w:val="1"/>
+      <w:numFmt w:val="lowerLetter"/>
+      <w:lvlText w:val="%8."/>
+      <w:lvlJc w:val="left"/>
+      <w:pPr>
+        <w:ind w:left="5760" w:hanging="360"/>
+      </w:pPr>
+    </w:lvl>
+    <w:lvl w:ilvl="8" w:tplc="2000001B" w:tentative="1">
+      <w:start w:val="1"/>
+      <w:numFmt w:val="lowerRoman"/>
+      <w:lvlText w:val="%9."/>
+      <w:lvlJc w:val="right"/>
+      <w:pPr>
+        <w:ind w:left="6480" w:hanging="180"/>
+      </w:pPr>
+    </w:lvl>
+  </w:abstractNum>
+  <w:abstractNum w:abstractNumId="1" w15:restartNumberingAfterBreak="0">
     <w:nsid w:val="6DE07CC6"/>
     <w:multiLevelType w:val="hybridMultilevel"/>
     <w:tmpl w:val="342E57DE"/>
@@ -3200,7 +3481,7 @@
       </w:rPr>
     </w:lvl>
   </w:abstractNum>
-  <w:abstractNum w:abstractNumId="1" w15:restartNumberingAfterBreak="0">
+  <w:abstractNum w:abstractNumId="2" w15:restartNumberingAfterBreak="0">
     <w:nsid w:val="7731536B"/>
     <w:multiLevelType w:val="hybridMultilevel"/>
     <w:tmpl w:val="3878CAC8"/>
@@ -3292,9 +3573,12 @@
     </w:lvl>
   </w:abstractNum>
   <w:num w:numId="1">
+    <w:abstractNumId w:val="2"/>
+  </w:num>
+  <w:num w:numId="2">
     <w:abstractNumId w:val="1"/>
   </w:num>
-  <w:num w:numId="2">
+  <w:num w:numId="3">
     <w:abstractNumId w:val="0"/>
   </w:num>
 </w:numbering>

</xml_diff>

<commit_message>
Constraint Layout (Linear Layout)
</commit_message>
<xml_diff>
--- a/Progress_File_BSEF18A007.docx
+++ b/Progress_File_BSEF18A007.docx
@@ -3242,12 +3242,6 @@
     <w:p>
       <w:pPr>
         <w:pStyle w:val="ListParagraph"/>
-        <w:ind w:left="1440"/>
-      </w:pPr>
-    </w:p>
-    <w:p>
-      <w:pPr>
-        <w:pStyle w:val="ListParagraph"/>
       </w:pPr>
       <w:r>
         <w:rPr>
@@ -3265,6 +3259,238 @@
       </w:r>
       <w:r>
         <w:t xml:space="preserve"> </w:t>
+      </w:r>
+    </w:p>
+    <w:p>
+      <w:pPr>
+        <w:pStyle w:val="ListParagraph"/>
+      </w:pPr>
+    </w:p>
+    <w:p>
+      <w:pPr>
+        <w:pStyle w:val="ListParagraph"/>
+      </w:pPr>
+    </w:p>
+    <w:p>
+      <w:pPr>
+        <w:pStyle w:val="ListParagraph"/>
+        <w:jc w:val="center"/>
+        <w:rPr>
+          <w:b/>
+          <w:bCs/>
+          <w:sz w:val="96"/>
+          <w:szCs w:val="96"/>
+        </w:rPr>
+      </w:pPr>
+      <w:r>
+        <w:rPr>
+          <w:b/>
+          <w:bCs/>
+          <w:sz w:val="96"/>
+          <w:szCs w:val="96"/>
+        </w:rPr>
+        <w:t>Views and Layouts</w:t>
+      </w:r>
+    </w:p>
+    <w:p>
+      <w:pPr>
+        <w:pStyle w:val="ListParagraph"/>
+        <w:rPr>
+          <w:b/>
+          <w:bCs/>
+        </w:rPr>
+      </w:pPr>
+    </w:p>
+    <w:p>
+      <w:r>
+        <w:t>There are multiple views and view groups for example the button view, text view, list view etc. All these views are grouped in the Layout. There are multiple layouts available in the android Like Linear layout, relative layout, grid layout etc. But every layout must need to be the part of a root layout. All other things are the child of the root layout.</w:t>
+      </w:r>
+      <w:r>
+        <w:t xml:space="preserve"> So here is an example of how to do it.</w:t>
+      </w:r>
+      <w:r>
+        <w:br/>
+      </w:r>
+    </w:p>
+    <w:p>
+      <w:r>
+        <w:t xml:space="preserve">At First I added another layout as “linear_layout” (naming conventions must be followed) </w:t>
+      </w:r>
+    </w:p>
+    <w:p>
+      <w:r>
+        <w:lastRenderedPageBreak/>
+        <w:tab/>
+      </w:r>
+      <w:r>
+        <w:rPr>
+          <w:noProof/>
+        </w:rPr>
+        <w:drawing>
+          <wp:inline distT="0" distB="0" distL="0" distR="0" wp14:anchorId="7E7DFC75" wp14:editId="6CDFA22D">
+            <wp:extent cx="5943600" cy="3341370"/>
+            <wp:effectExtent l="0" t="0" r="0" b="0"/>
+            <wp:docPr id="35" name="Picture 35"/>
+            <wp:cNvGraphicFramePr>
+              <a:graphicFrameLocks xmlns:a="http://schemas.openxmlformats.org/drawingml/2006/main" noChangeAspect="1"/>
+            </wp:cNvGraphicFramePr>
+            <a:graphic xmlns:a="http://schemas.openxmlformats.org/drawingml/2006/main">
+              <a:graphicData uri="http://schemas.openxmlformats.org/drawingml/2006/picture">
+                <pic:pic xmlns:pic="http://schemas.openxmlformats.org/drawingml/2006/picture">
+                  <pic:nvPicPr>
+                    <pic:cNvPr id="1" name=""/>
+                    <pic:cNvPicPr/>
+                  </pic:nvPicPr>
+                  <pic:blipFill>
+                    <a:blip r:embed="rId41"/>
+                    <a:stretch>
+                      <a:fillRect/>
+                    </a:stretch>
+                  </pic:blipFill>
+                  <pic:spPr>
+                    <a:xfrm>
+                      <a:off x="0" y="0"/>
+                      <a:ext cx="5943600" cy="3341370"/>
+                    </a:xfrm>
+                    <a:prstGeom prst="rect">
+                      <a:avLst/>
+                    </a:prstGeom>
+                  </pic:spPr>
+                </pic:pic>
+              </a:graphicData>
+            </a:graphic>
+          </wp:inline>
+        </w:drawing>
+      </w:r>
+    </w:p>
+    <w:p>
+      <w:pPr>
+        <w:rPr>
+          <w:noProof/>
+        </w:rPr>
+      </w:pPr>
+      <w:r>
+        <w:t>That is how we are going to add a new layout in our project.</w:t>
+      </w:r>
+      <w:r>
+        <w:rPr>
+          <w:noProof/>
+        </w:rPr>
+        <w:t xml:space="preserve"> </w:t>
+      </w:r>
+      <w:r>
+        <w:rPr>
+          <w:noProof/>
+        </w:rPr>
+        <w:drawing>
+          <wp:inline distT="0" distB="0" distL="0" distR="0" wp14:anchorId="25F1A923" wp14:editId="42F25924">
+            <wp:extent cx="3810000" cy="1371600"/>
+            <wp:effectExtent l="0" t="0" r="0" b="0"/>
+            <wp:docPr id="36" name="Picture 36"/>
+            <wp:cNvGraphicFramePr>
+              <a:graphicFrameLocks xmlns:a="http://schemas.openxmlformats.org/drawingml/2006/main" noChangeAspect="1"/>
+            </wp:cNvGraphicFramePr>
+            <a:graphic xmlns:a="http://schemas.openxmlformats.org/drawingml/2006/main">
+              <a:graphicData uri="http://schemas.openxmlformats.org/drawingml/2006/picture">
+                <pic:pic xmlns:pic="http://schemas.openxmlformats.org/drawingml/2006/picture">
+                  <pic:nvPicPr>
+                    <pic:cNvPr id="1" name=""/>
+                    <pic:cNvPicPr/>
+                  </pic:nvPicPr>
+                  <pic:blipFill>
+                    <a:blip r:embed="rId42"/>
+                    <a:stretch>
+                      <a:fillRect/>
+                    </a:stretch>
+                  </pic:blipFill>
+                  <pic:spPr>
+                    <a:xfrm>
+                      <a:off x="0" y="0"/>
+                      <a:ext cx="3810000" cy="1371600"/>
+                    </a:xfrm>
+                    <a:prstGeom prst="rect">
+                      <a:avLst/>
+                    </a:prstGeom>
+                  </pic:spPr>
+                </pic:pic>
+              </a:graphicData>
+            </a:graphic>
+          </wp:inline>
+        </w:drawing>
+      </w:r>
+    </w:p>
+    <w:p>
+      <w:pPr>
+        <w:rPr>
+          <w:noProof/>
+        </w:rPr>
+      </w:pPr>
+      <w:r>
+        <w:rPr>
+          <w:noProof/>
+        </w:rPr>
+        <w:lastRenderedPageBreak/>
+        <w:t xml:space="preserve">And then we can see that the layout is  there </w:t>
+      </w:r>
+      <w:r>
+        <w:rPr>
+          <w:noProof/>
+        </w:rPr>
+        <w:drawing>
+          <wp:inline distT="0" distB="0" distL="0" distR="0" wp14:anchorId="4F0C2C71" wp14:editId="36C9F1A8">
+            <wp:extent cx="5943600" cy="3154680"/>
+            <wp:effectExtent l="0" t="0" r="0" b="7620"/>
+            <wp:docPr id="37" name="Picture 37"/>
+            <wp:cNvGraphicFramePr>
+              <a:graphicFrameLocks xmlns:a="http://schemas.openxmlformats.org/drawingml/2006/main" noChangeAspect="1"/>
+            </wp:cNvGraphicFramePr>
+            <a:graphic xmlns:a="http://schemas.openxmlformats.org/drawingml/2006/main">
+              <a:graphicData uri="http://schemas.openxmlformats.org/drawingml/2006/picture">
+                <pic:pic xmlns:pic="http://schemas.openxmlformats.org/drawingml/2006/picture">
+                  <pic:nvPicPr>
+                    <pic:cNvPr id="1" name=""/>
+                    <pic:cNvPicPr/>
+                  </pic:nvPicPr>
+                  <pic:blipFill>
+                    <a:blip r:embed="rId43"/>
+                    <a:stretch>
+                      <a:fillRect/>
+                    </a:stretch>
+                  </pic:blipFill>
+                  <pic:spPr>
+                    <a:xfrm>
+                      <a:off x="0" y="0"/>
+                      <a:ext cx="5943600" cy="3154680"/>
+                    </a:xfrm>
+                    <a:prstGeom prst="rect">
+                      <a:avLst/>
+                    </a:prstGeom>
+                  </pic:spPr>
+                </pic:pic>
+              </a:graphicData>
+            </a:graphic>
+          </wp:inline>
+        </w:drawing>
+      </w:r>
+    </w:p>
+    <w:p>
+      <w:pPr>
+        <w:rPr>
+          <w:noProof/>
+        </w:rPr>
+      </w:pPr>
+    </w:p>
+    <w:p>
+      <w:pPr>
+        <w:rPr>
+          <w:noProof/>
+        </w:rPr>
+      </w:pPr>
+      <w:r>
+        <w:rPr>
+          <w:noProof/>
+        </w:rPr>
+        <w:t>As you can see I am using split mode it is very helpful in setting costraints layouts and items with in it.</w:t>
       </w:r>
     </w:p>
     <w:sectPr>

</xml_diff>